<commit_message>
Terminado el apartado Patrones de diseño.docx
</commit_message>
<xml_diff>
--- a/docs/Patrones de diseño.docx
+++ b/docs/Patrones de diseño.docx
@@ -11,29 +11,364 @@
       </w:r>
     </w:p>
     <w:p>
-      <w:r>
-        <w:tab/>
-        <w:t>//TODO</w:t>
+      <w:pPr>
+        <w:ind w:firstLine="708"/>
+      </w:pPr>
+      <w:r>
+        <w:t xml:space="preserve">El principal patrón aplicado en el TP (era uno de los objetivos), fue el </w:t>
+      </w:r>
+      <w:r>
+        <w:rPr>
+          <w:b/>
+        </w:rPr>
+        <w:t>MVC</w:t>
+      </w:r>
+      <w:r>
+        <w:t>. Hicimos un esfuerzo enorme para que nos quedara</w:t>
+      </w:r>
+      <w:r>
+        <w:t xml:space="preserve">n bien discriminadas las partes en distintos paquetes. </w:t>
       </w:r>
     </w:p>
     <w:p>
-      <w:r>
-        <w:t>//</w:t>
-      </w:r>
-      <w:r>
-        <w:tab/>
-      </w:r>
-      <w:r>
-        <w:t>Resumen de los patrones que usamos, justificadamente.</w:t>
+      <w:pPr>
+        <w:pStyle w:val="Prrafodelista"/>
+        <w:numPr>
+          <w:ilvl w:val="0"/>
+          <w:numId w:val="1"/>
+        </w:numPr>
+      </w:pPr>
+      <w:r>
+        <w:t xml:space="preserve"> control: están prácticamente todo aquello que implementa </w:t>
+      </w:r>
+      <w:proofErr w:type="spellStart"/>
+      <w:r>
+        <w:t>ActionListener</w:t>
+      </w:r>
+      <w:proofErr w:type="spellEnd"/>
+      <w:r>
+        <w:t>. Además, hay unas clases que controlan el desarrollo del juego</w:t>
       </w:r>
     </w:p>
     <w:p>
-      <w:r>
-        <w:t>//</w:t>
-      </w:r>
-      <w:r>
-        <w:tab/>
-        <w:t>Si es posible, análisis crítico sobre cosas que mejoraríamos sobre este tema</w:t>
+      <w:pPr>
+        <w:pStyle w:val="Prrafodelista"/>
+        <w:numPr>
+          <w:ilvl w:val="0"/>
+          <w:numId w:val="1"/>
+        </w:numPr>
+      </w:pPr>
+      <w:r>
+        <w:t xml:space="preserve">modelo: ahí está nuestro modelo de dominio entero. Hay una clase importante, </w:t>
+      </w:r>
+      <w:proofErr w:type="spellStart"/>
+      <w:r>
+        <w:t>modelo.Entorno</w:t>
+      </w:r>
+      <w:proofErr w:type="spellEnd"/>
+      <w:r>
+        <w:t xml:space="preserve">, que representa la relación entre la pista y el auto. Le da un sentido físico al juego. Además, está el paquete </w:t>
+      </w:r>
+      <w:proofErr w:type="spellStart"/>
+      <w:r>
+        <w:t>modelo.servicio</w:t>
+      </w:r>
+      <w:proofErr w:type="spellEnd"/>
+      <w:r>
+        <w:t>, donde se alocan las clases que solo nos interesan por su funcionalidad.</w:t>
+      </w:r>
+    </w:p>
+    <w:p>
+      <w:pPr>
+        <w:pStyle w:val="Prrafodelista"/>
+        <w:numPr>
+          <w:ilvl w:val="0"/>
+          <w:numId w:val="1"/>
+        </w:numPr>
+      </w:pPr>
+      <w:r>
+        <w:t xml:space="preserve">vista: </w:t>
+      </w:r>
+      <w:r>
+        <w:t>paquete compuesto por las ventanas, y por la representación gráfica de cada elemento del dominio (auto, loma de burro, etc.)</w:t>
+      </w:r>
+    </w:p>
+    <w:p>
+      <w:pPr>
+        <w:ind w:firstLine="708"/>
+      </w:pPr>
+      <w:r>
+        <w:t>También tenemos el paquete titiritero, que tiene una mezcla de control y vista.</w:t>
+      </w:r>
+    </w:p>
+    <w:p>
+      <w:pPr>
+        <w:ind w:firstLine="708"/>
+      </w:pPr>
+      <w:r>
+        <w:t xml:space="preserve">Otro patrón aplicado fue el </w:t>
+      </w:r>
+      <w:proofErr w:type="spellStart"/>
+      <w:r>
+        <w:rPr>
+          <w:b/>
+        </w:rPr>
+        <w:t>double</w:t>
+      </w:r>
+      <w:proofErr w:type="spellEnd"/>
+      <w:r>
+        <w:rPr>
+          <w:b/>
+        </w:rPr>
+        <w:t xml:space="preserve"> </w:t>
+      </w:r>
+      <w:proofErr w:type="spellStart"/>
+      <w:r>
+        <w:rPr>
+          <w:b/>
+        </w:rPr>
+        <w:t>dispatch</w:t>
+      </w:r>
+      <w:proofErr w:type="spellEnd"/>
+      <w:r>
+        <w:t xml:space="preserve"> al momento de chocar con un obstáculo, dado que el desgaste producido a los neumáticos varía dependiendo del tipo </w:t>
+      </w:r>
+      <w:r>
+        <w:t>de ruedas y</w:t>
+      </w:r>
+      <w:r>
+        <w:t xml:space="preserve"> del obstáculo. </w:t>
+      </w:r>
+      <w:r>
+        <w:t>Básicamente, cuando la rueda se entera que chocó, le informa al obstáculo que está siendo chocado, y éste contesta diciéndole a la rueda con quién está chocando. Más formal está mostrado en un diagrama de secuencia.</w:t>
+      </w:r>
+    </w:p>
+    <w:p>
+      <w:pPr>
+        <w:ind w:left="360" w:firstLine="348"/>
+      </w:pPr>
+      <w:r>
+        <w:t xml:space="preserve">El último patrón implementado </w:t>
+      </w:r>
+      <w:r>
+        <w:t xml:space="preserve">conscientemente </w:t>
+      </w:r>
+      <w:r>
+        <w:t xml:space="preserve">fue el de las fábricas. Son dos, en realidad: </w:t>
+      </w:r>
+      <w:proofErr w:type="spellStart"/>
+      <w:r>
+        <w:rPr>
+          <w:b/>
+        </w:rPr>
+        <w:t>a</w:t>
+      </w:r>
+      <w:r>
+        <w:rPr>
+          <w:b/>
+        </w:rPr>
+        <w:t>bstract</w:t>
+      </w:r>
+      <w:proofErr w:type="spellEnd"/>
+      <w:r>
+        <w:t xml:space="preserve"> </w:t>
+      </w:r>
+      <w:proofErr w:type="spellStart"/>
+      <w:r>
+        <w:rPr>
+          <w:b/>
+        </w:rPr>
+        <w:t>f</w:t>
+      </w:r>
+      <w:r>
+        <w:rPr>
+          <w:b/>
+        </w:rPr>
+        <w:t>actory</w:t>
+      </w:r>
+      <w:proofErr w:type="spellEnd"/>
+      <w:r>
+        <w:t xml:space="preserve"> y </w:t>
+      </w:r>
+      <w:proofErr w:type="spellStart"/>
+      <w:r>
+        <w:rPr>
+          <w:b/>
+        </w:rPr>
+        <w:t>f</w:t>
+      </w:r>
+      <w:r>
+        <w:rPr>
+          <w:b/>
+        </w:rPr>
+        <w:t>actory</w:t>
+      </w:r>
+      <w:proofErr w:type="spellEnd"/>
+      <w:r>
+        <w:t>, pero porque la primera se apoya en la segunda. Las usamos para la creación de los autos. Podría haber sido de instancia única</w:t>
+      </w:r>
+      <w:r>
+        <w:t xml:space="preserve"> (</w:t>
+      </w:r>
+      <w:proofErr w:type="spellStart"/>
+      <w:r>
+        <w:t>singleton</w:t>
+      </w:r>
+      <w:proofErr w:type="spellEnd"/>
+      <w:r>
+        <w:t>)</w:t>
+      </w:r>
+      <w:r>
+        <w:t>, pero preferimos la idea de que, para crear al auto, no se necesitara más que un método. Conseguimos un auto recién salido del horno con sólo hacer:</w:t>
+      </w:r>
+    </w:p>
+    <w:p>
+      <w:pPr>
+        <w:ind w:left="360" w:firstLine="348"/>
+      </w:pPr>
+      <w:proofErr w:type="spellStart"/>
+      <w:r>
+        <w:t>Automovil</w:t>
+      </w:r>
+      <w:proofErr w:type="spellEnd"/>
+      <w:r>
+        <w:t xml:space="preserve"> auto = </w:t>
+      </w:r>
+      <w:proofErr w:type="spellStart"/>
+      <w:proofErr w:type="gramStart"/>
+      <w:r>
+        <w:t>FabricaDeAutos.instanciarAuto</w:t>
+      </w:r>
+      <w:proofErr w:type="spellEnd"/>
+      <w:r>
+        <w:t>(</w:t>
+      </w:r>
+      <w:proofErr w:type="spellStart"/>
+      <w:proofErr w:type="gramEnd"/>
+      <w:r>
+        <w:t>metadataAuto</w:t>
+      </w:r>
+      <w:proofErr w:type="spellEnd"/>
+      <w:r>
+        <w:t>);</w:t>
+      </w:r>
+    </w:p>
+    <w:p>
+      <w:pPr>
+        <w:ind w:left="360" w:firstLine="348"/>
+      </w:pPr>
+      <w:r>
+        <w:t xml:space="preserve">Las </w:t>
+      </w:r>
+      <w:proofErr w:type="spellStart"/>
+      <w:r>
+        <w:t>subfábricas</w:t>
+      </w:r>
+      <w:proofErr w:type="spellEnd"/>
+      <w:r>
+        <w:t xml:space="preserve"> abstractas (de motores y ruedas) tienen un mapa que guarda la clave, y la referencia a una fábrica concreta. Una forma más fácilmente extensible de hacer esto podría haber sido con reflexión, y nos ahorrábamos un par de fábricas.</w:t>
+      </w:r>
+    </w:p>
+    <w:p>
+      <w:pPr>
+        <w:ind w:left="360" w:firstLine="348"/>
+      </w:pPr>
+      <w:r>
+        <w:t xml:space="preserve">Indirectamente, usamos </w:t>
+      </w:r>
+      <w:r>
+        <w:t>patrones similares al</w:t>
+      </w:r>
+      <w:r>
+        <w:t xml:space="preserve"> </w:t>
+      </w:r>
+      <w:proofErr w:type="spellStart"/>
+      <w:r>
+        <w:rPr>
+          <w:b/>
+        </w:rPr>
+        <w:t>observer</w:t>
+      </w:r>
+      <w:proofErr w:type="spellEnd"/>
+      <w:r>
+        <w:rPr>
+          <w:b/>
+        </w:rPr>
+        <w:t xml:space="preserve"> </w:t>
+      </w:r>
+      <w:r>
+        <w:t>(desde el MVC)</w:t>
+      </w:r>
+      <w:r>
+        <w:rPr>
+          <w:b/>
+        </w:rPr>
+        <w:t xml:space="preserve">, </w:t>
+      </w:r>
+      <w:proofErr w:type="spellStart"/>
+      <w:r>
+        <w:rPr>
+          <w:b/>
+        </w:rPr>
+        <w:t>command</w:t>
+      </w:r>
+      <w:proofErr w:type="spellEnd"/>
+      <w:r>
+        <w:t xml:space="preserve"> </w:t>
+      </w:r>
+      <w:r>
+        <w:t>(desde el menú, donde todos impleme</w:t>
+      </w:r>
+      <w:r>
+        <w:t>n</w:t>
+      </w:r>
+      <w:r>
+        <w:t xml:space="preserve">tan </w:t>
+      </w:r>
+      <w:proofErr w:type="spellStart"/>
+      <w:r>
+        <w:t>ActionListener</w:t>
+      </w:r>
+      <w:proofErr w:type="spellEnd"/>
+      <w:r>
+        <w:t xml:space="preserve">) </w:t>
+      </w:r>
+      <w:r>
+        <w:t xml:space="preserve">e </w:t>
+      </w:r>
+      <w:proofErr w:type="spellStart"/>
+      <w:r>
+        <w:rPr>
+          <w:b/>
+        </w:rPr>
+        <w:t>iterator</w:t>
+      </w:r>
+      <w:proofErr w:type="spellEnd"/>
+      <w:r>
+        <w:rPr>
+          <w:b/>
+        </w:rPr>
+        <w:t xml:space="preserve"> </w:t>
+      </w:r>
+      <w:r>
+        <w:t xml:space="preserve">(para iterar sobre las listas de terrenos, obstáculo, </w:t>
+      </w:r>
+      <w:proofErr w:type="spellStart"/>
+      <w:r>
+        <w:t>etc</w:t>
+      </w:r>
+      <w:proofErr w:type="spellEnd"/>
+      <w:r>
+        <w:t>, en la pista)</w:t>
+      </w:r>
+      <w:r>
+        <w:t xml:space="preserve">, pero no merecen </w:t>
+      </w:r>
+      <w:r>
+        <w:t xml:space="preserve">mayor </w:t>
+      </w:r>
+      <w:r>
+        <w:t>mención.</w:t>
       </w:r>
     </w:p>
     <w:sectPr>
@@ -44,6 +379,127 @@
     </w:sectPr>
   </w:body>
 </w:document>
+</file>
+
+<file path=word/numbering.xml><?xml version="1.0" encoding="utf-8"?>
+<w:numbering xmlns:ve="http://schemas.openxmlformats.org/markup-compatibility/2006" xmlns:o="urn:schemas-microsoft-com:office:office" xmlns:r="http://schemas.openxmlformats.org/officeDocument/2006/relationships" xmlns:m="http://schemas.openxmlformats.org/officeDocument/2006/math" xmlns:v="urn:schemas-microsoft-com:vml" xmlns:wp="http://schemas.openxmlformats.org/drawingml/2006/wordprocessingDrawing" xmlns:w10="urn:schemas-microsoft-com:office:word" xmlns:w="http://schemas.openxmlformats.org/wordprocessingml/2006/main" xmlns:wne="http://schemas.microsoft.com/office/word/2006/wordml">
+  <w:abstractNum w:abstractNumId="0">
+    <w:nsid w:val="3E1E3759"/>
+    <w:multiLevelType w:val="hybridMultilevel"/>
+    <w:tmpl w:val="2E668980"/>
+    <w:lvl w:ilvl="0" w:tplc="2C0A0001">
+      <w:start w:val="1"/>
+      <w:numFmt w:val="bullet"/>
+      <w:lvlText w:val=""/>
+      <w:lvlJc w:val="left"/>
+      <w:pPr>
+        <w:ind w:left="720" w:hanging="360"/>
+      </w:pPr>
+      <w:rPr>
+        <w:rFonts w:ascii="Symbol" w:hAnsi="Symbol" w:hint="default"/>
+      </w:rPr>
+    </w:lvl>
+    <w:lvl w:ilvl="1" w:tplc="2C0A0003" w:tentative="1">
+      <w:start w:val="1"/>
+      <w:numFmt w:val="bullet"/>
+      <w:lvlText w:val="o"/>
+      <w:lvlJc w:val="left"/>
+      <w:pPr>
+        <w:ind w:left="1440" w:hanging="360"/>
+      </w:pPr>
+      <w:rPr>
+        <w:rFonts w:ascii="Courier New" w:hAnsi="Courier New" w:cs="Courier New" w:hint="default"/>
+      </w:rPr>
+    </w:lvl>
+    <w:lvl w:ilvl="2" w:tplc="2C0A0005" w:tentative="1">
+      <w:start w:val="1"/>
+      <w:numFmt w:val="bullet"/>
+      <w:lvlText w:val=""/>
+      <w:lvlJc w:val="left"/>
+      <w:pPr>
+        <w:ind w:left="2160" w:hanging="360"/>
+      </w:pPr>
+      <w:rPr>
+        <w:rFonts w:ascii="Wingdings" w:hAnsi="Wingdings" w:hint="default"/>
+      </w:rPr>
+    </w:lvl>
+    <w:lvl w:ilvl="3" w:tplc="2C0A0001" w:tentative="1">
+      <w:start w:val="1"/>
+      <w:numFmt w:val="bullet"/>
+      <w:lvlText w:val=""/>
+      <w:lvlJc w:val="left"/>
+      <w:pPr>
+        <w:ind w:left="2880" w:hanging="360"/>
+      </w:pPr>
+      <w:rPr>
+        <w:rFonts w:ascii="Symbol" w:hAnsi="Symbol" w:hint="default"/>
+      </w:rPr>
+    </w:lvl>
+    <w:lvl w:ilvl="4" w:tplc="2C0A0003" w:tentative="1">
+      <w:start w:val="1"/>
+      <w:numFmt w:val="bullet"/>
+      <w:lvlText w:val="o"/>
+      <w:lvlJc w:val="left"/>
+      <w:pPr>
+        <w:ind w:left="3600" w:hanging="360"/>
+      </w:pPr>
+      <w:rPr>
+        <w:rFonts w:ascii="Courier New" w:hAnsi="Courier New" w:cs="Courier New" w:hint="default"/>
+      </w:rPr>
+    </w:lvl>
+    <w:lvl w:ilvl="5" w:tplc="2C0A0005" w:tentative="1">
+      <w:start w:val="1"/>
+      <w:numFmt w:val="bullet"/>
+      <w:lvlText w:val=""/>
+      <w:lvlJc w:val="left"/>
+      <w:pPr>
+        <w:ind w:left="4320" w:hanging="360"/>
+      </w:pPr>
+      <w:rPr>
+        <w:rFonts w:ascii="Wingdings" w:hAnsi="Wingdings" w:hint="default"/>
+      </w:rPr>
+    </w:lvl>
+    <w:lvl w:ilvl="6" w:tplc="2C0A0001" w:tentative="1">
+      <w:start w:val="1"/>
+      <w:numFmt w:val="bullet"/>
+      <w:lvlText w:val=""/>
+      <w:lvlJc w:val="left"/>
+      <w:pPr>
+        <w:ind w:left="5040" w:hanging="360"/>
+      </w:pPr>
+      <w:rPr>
+        <w:rFonts w:ascii="Symbol" w:hAnsi="Symbol" w:hint="default"/>
+      </w:rPr>
+    </w:lvl>
+    <w:lvl w:ilvl="7" w:tplc="2C0A0003" w:tentative="1">
+      <w:start w:val="1"/>
+      <w:numFmt w:val="bullet"/>
+      <w:lvlText w:val="o"/>
+      <w:lvlJc w:val="left"/>
+      <w:pPr>
+        <w:ind w:left="5760" w:hanging="360"/>
+      </w:pPr>
+      <w:rPr>
+        <w:rFonts w:ascii="Courier New" w:hAnsi="Courier New" w:cs="Courier New" w:hint="default"/>
+      </w:rPr>
+    </w:lvl>
+    <w:lvl w:ilvl="8" w:tplc="2C0A0005" w:tentative="1">
+      <w:start w:val="1"/>
+      <w:numFmt w:val="bullet"/>
+      <w:lvlText w:val=""/>
+      <w:lvlJc w:val="left"/>
+      <w:pPr>
+        <w:ind w:left="6480" w:hanging="360"/>
+      </w:pPr>
+      <w:rPr>
+        <w:rFonts w:ascii="Wingdings" w:hAnsi="Wingdings" w:hint="default"/>
+      </w:rPr>
+    </w:lvl>
+  </w:abstractNum>
+  <w:num w:numId="1">
+    <w:abstractNumId w:val="0"/>
+  </w:num>
+</w:numbering>
 </file>
 
 <file path=word/styles.xml><?xml version="1.0" encoding="utf-8"?>
@@ -311,6 +767,17 @@
       <w:sz w:val="52"/>
       <w:szCs w:val="52"/>
     </w:rPr>
+  </w:style>
+  <w:style w:type="paragraph" w:styleId="Prrafodelista">
+    <w:name w:val="List Paragraph"/>
+    <w:basedOn w:val="Normal"/>
+    <w:uiPriority w:val="34"/>
+    <w:qFormat/>
+    <w:rsid w:val="0004043E"/>
+    <w:pPr>
+      <w:ind w:left="720"/>
+      <w:contextualSpacing/>
+    </w:pPr>
   </w:style>
 </w:styles>
 </file>

</xml_diff>